<commit_message>
completed revision for group 3 students
</commit_message>
<xml_diff>
--- a/grp-3-revision.docx
+++ b/grp-3-revision.docx
@@ -32,6 +32,36 @@
           <w:p>
             <w:pPr>
               <w:pStyle w:val="ListParagraph"/>
+              <w:ind w:left="360"/>
+              <w:rPr>
+                <w:b/>
+                <w:sz w:val="32"/>
+                <w:szCs w:val="32"/>
+              </w:rPr>
+            </w:pPr>
+            <w:r>
+              <w:rPr>
+                <w:b/>
+                <w:sz w:val="32"/>
+                <w:szCs w:val="32"/>
+              </w:rPr>
+              <w:t>Day 1</w:t>
+            </w:r>
+          </w:p>
+          <w:p>
+            <w:pPr>
+              <w:pStyle w:val="ListParagraph"/>
+              <w:ind w:left="360"/>
+              <w:rPr>
+                <w:b/>
+                <w:sz w:val="32"/>
+                <w:szCs w:val="32"/>
+              </w:rPr>
+            </w:pPr>
+          </w:p>
+          <w:p>
+            <w:pPr>
+              <w:pStyle w:val="ListParagraph"/>
               <w:numPr>
                 <w:ilvl w:val="0"/>
                 <w:numId w:val="1"/>
@@ -48,6 +78,33 @@
               </w:rPr>
               <w:t>While loop</w:t>
             </w:r>
+            <w:r>
+              <w:rPr>
+                <w:sz w:val="32"/>
+                <w:szCs w:val="32"/>
+              </w:rPr>
+              <w:t xml:space="preserve"> </w:t>
+            </w:r>
+          </w:p>
+          <w:p>
+            <w:pPr>
+              <w:pStyle w:val="ListParagraph"/>
+              <w:numPr>
+                <w:ilvl w:val="0"/>
+                <w:numId w:val="1"/>
+              </w:numPr>
+              <w:rPr>
+                <w:sz w:val="32"/>
+                <w:szCs w:val="32"/>
+              </w:rPr>
+            </w:pPr>
+            <w:r>
+              <w:rPr>
+                <w:sz w:val="32"/>
+                <w:szCs w:val="32"/>
+              </w:rPr>
+              <w:t>For each loops</w:t>
+            </w:r>
           </w:p>
           <w:p>
             <w:pPr>
@@ -86,43 +143,34 @@
                 <w:sz w:val="32"/>
                 <w:szCs w:val="32"/>
               </w:rPr>
-              <w:t>Github</w:t>
-            </w:r>
-          </w:p>
-          <w:p>
-            <w:pPr>
-              <w:pStyle w:val="ListParagraph"/>
-              <w:numPr>
-                <w:ilvl w:val="0"/>
-                <w:numId w:val="1"/>
-              </w:numPr>
-              <w:rPr>
-                <w:sz w:val="32"/>
-                <w:szCs w:val="32"/>
-              </w:rPr>
-            </w:pPr>
-            <w:r>
-              <w:rPr>
-                <w:sz w:val="32"/>
-                <w:szCs w:val="32"/>
-              </w:rPr>
-              <w:t>Arrays in js</w:t>
-            </w:r>
-          </w:p>
-          <w:p>
-            <w:pPr>
-              <w:pStyle w:val="ListParagraph"/>
-              <w:numPr>
-                <w:ilvl w:val="0"/>
-                <w:numId w:val="1"/>
-              </w:numPr>
-              <w:rPr>
-                <w:sz w:val="32"/>
-                <w:szCs w:val="32"/>
-              </w:rPr>
-            </w:pPr>
-            <w:r>
-              <w:rPr>
+              <w:t xml:space="preserve">Arrays in </w:t>
+            </w:r>
+            <w:proofErr w:type="spellStart"/>
+            <w:r>
+              <w:rPr>
+                <w:sz w:val="32"/>
+                <w:szCs w:val="32"/>
+              </w:rPr>
+              <w:t>js</w:t>
+            </w:r>
+            <w:proofErr w:type="spellEnd"/>
+          </w:p>
+          <w:p>
+            <w:pPr>
+              <w:pStyle w:val="ListParagraph"/>
+              <w:numPr>
+                <w:ilvl w:val="0"/>
+                <w:numId w:val="1"/>
+              </w:numPr>
+              <w:rPr>
+                <w:color w:val="FF0000"/>
+                <w:sz w:val="32"/>
+                <w:szCs w:val="32"/>
+              </w:rPr>
+            </w:pPr>
+            <w:r>
+              <w:rPr>
+                <w:color w:val="FF0000"/>
                 <w:sz w:val="32"/>
                 <w:szCs w:val="32"/>
               </w:rPr>
@@ -143,43 +191,12 @@
             </w:pPr>
             <w:r>
               <w:rPr>
+                <w:color w:val="FF0000"/>
                 <w:sz w:val="32"/>
                 <w:szCs w:val="32"/>
               </w:rPr>
               <w:t xml:space="preserve">Specificity </w:t>
             </w:r>
-          </w:p>
-          <w:p>
-            <w:pPr>
-              <w:pStyle w:val="ListParagraph"/>
-              <w:numPr>
-                <w:ilvl w:val="0"/>
-                <w:numId w:val="1"/>
-              </w:numPr>
-              <w:rPr>
-                <w:sz w:val="32"/>
-                <w:szCs w:val="32"/>
-              </w:rPr>
-            </w:pPr>
-            <w:r>
-              <w:rPr>
-                <w:sz w:val="32"/>
-                <w:szCs w:val="32"/>
-              </w:rPr>
-              <w:t>The box model in css</w:t>
-            </w:r>
-            <w:bookmarkStart w:id="0" w:name="_GoBack"/>
-            <w:bookmarkEnd w:id="0"/>
-          </w:p>
-          <w:p>
-            <w:pPr>
-              <w:pStyle w:val="ListParagraph"/>
-              <w:ind w:left="0"/>
-              <w:rPr>
-                <w:sz w:val="32"/>
-                <w:szCs w:val="32"/>
-              </w:rPr>
-            </w:pPr>
           </w:p>
         </w:tc>
         <w:tc>
@@ -189,6 +206,36 @@
           <w:p>
             <w:pPr>
               <w:pStyle w:val="ListParagraph"/>
+              <w:ind w:left="360"/>
+              <w:rPr>
+                <w:b/>
+                <w:sz w:val="32"/>
+                <w:szCs w:val="32"/>
+              </w:rPr>
+            </w:pPr>
+            <w:r>
+              <w:rPr>
+                <w:b/>
+                <w:sz w:val="32"/>
+                <w:szCs w:val="32"/>
+              </w:rPr>
+              <w:t>Day 2</w:t>
+            </w:r>
+          </w:p>
+          <w:p>
+            <w:pPr>
+              <w:pStyle w:val="ListParagraph"/>
+              <w:ind w:left="360"/>
+              <w:rPr>
+                <w:b/>
+                <w:sz w:val="32"/>
+                <w:szCs w:val="32"/>
+              </w:rPr>
+            </w:pPr>
+          </w:p>
+          <w:p>
+            <w:pPr>
+              <w:pStyle w:val="ListParagraph"/>
               <w:numPr>
                 <w:ilvl w:val="0"/>
                 <w:numId w:val="1"/>
@@ -223,26 +270,6 @@
                 <w:sz w:val="32"/>
                 <w:szCs w:val="32"/>
               </w:rPr>
-              <w:t>For each loops</w:t>
-            </w:r>
-          </w:p>
-          <w:p>
-            <w:pPr>
-              <w:pStyle w:val="ListParagraph"/>
-              <w:numPr>
-                <w:ilvl w:val="0"/>
-                <w:numId w:val="1"/>
-              </w:numPr>
-              <w:rPr>
-                <w:sz w:val="32"/>
-                <w:szCs w:val="32"/>
-              </w:rPr>
-            </w:pPr>
-            <w:r>
-              <w:rPr>
-                <w:sz w:val="32"/>
-                <w:szCs w:val="32"/>
-              </w:rPr>
               <w:t>Objects</w:t>
             </w:r>
           </w:p>
@@ -263,68 +290,117 @@
                 <w:sz w:val="32"/>
                 <w:szCs w:val="32"/>
               </w:rPr>
+              <w:t xml:space="preserve">forms </w:t>
+            </w:r>
+          </w:p>
+          <w:p>
+            <w:pPr>
+              <w:pStyle w:val="ListParagraph"/>
+              <w:numPr>
+                <w:ilvl w:val="0"/>
+                <w:numId w:val="1"/>
+              </w:numPr>
+              <w:rPr>
+                <w:sz w:val="32"/>
+                <w:szCs w:val="32"/>
+              </w:rPr>
+            </w:pPr>
+            <w:r>
+              <w:rPr>
+                <w:sz w:val="32"/>
+                <w:szCs w:val="32"/>
+              </w:rPr>
+              <w:t>Functions</w:t>
+            </w:r>
+          </w:p>
+          <w:p>
+            <w:pPr>
+              <w:pStyle w:val="ListParagraph"/>
+              <w:numPr>
+                <w:ilvl w:val="0"/>
+                <w:numId w:val="1"/>
+              </w:numPr>
+              <w:rPr>
+                <w:sz w:val="32"/>
+                <w:szCs w:val="32"/>
+              </w:rPr>
+            </w:pPr>
+            <w:r>
+              <w:rPr>
+                <w:sz w:val="32"/>
+                <w:szCs w:val="32"/>
+              </w:rPr>
+              <w:t>Events</w:t>
+            </w:r>
+            <w:r>
+              <w:rPr>
+                <w:sz w:val="32"/>
+                <w:szCs w:val="32"/>
+              </w:rPr>
+              <w:t xml:space="preserve"> In </w:t>
+            </w:r>
+            <w:proofErr w:type="spellStart"/>
+            <w:r>
+              <w:rPr>
+                <w:sz w:val="32"/>
+                <w:szCs w:val="32"/>
+              </w:rPr>
+              <w:t>js</w:t>
+            </w:r>
+            <w:proofErr w:type="spellEnd"/>
+          </w:p>
+          <w:p>
+            <w:pPr>
+              <w:pStyle w:val="ListParagraph"/>
+              <w:numPr>
+                <w:ilvl w:val="0"/>
+                <w:numId w:val="1"/>
+              </w:numPr>
+              <w:rPr>
+                <w:color w:val="FF0000"/>
+                <w:sz w:val="32"/>
+                <w:szCs w:val="32"/>
+              </w:rPr>
+            </w:pPr>
+            <w:r>
+              <w:rPr>
+                <w:color w:val="FF0000"/>
+                <w:sz w:val="32"/>
+                <w:szCs w:val="32"/>
+              </w:rPr>
               <w:t>Promises</w:t>
             </w:r>
-          </w:p>
-          <w:p>
-            <w:pPr>
-              <w:pStyle w:val="ListParagraph"/>
-              <w:numPr>
-                <w:ilvl w:val="0"/>
-                <w:numId w:val="1"/>
-              </w:numPr>
-              <w:rPr>
-                <w:sz w:val="32"/>
-                <w:szCs w:val="32"/>
-              </w:rPr>
-            </w:pPr>
-            <w:r>
-              <w:rPr>
-                <w:sz w:val="32"/>
-                <w:szCs w:val="32"/>
-              </w:rPr>
-              <w:t>Events</w:t>
-            </w:r>
-          </w:p>
-          <w:p>
-            <w:pPr>
-              <w:pStyle w:val="ListParagraph"/>
-              <w:numPr>
-                <w:ilvl w:val="0"/>
-                <w:numId w:val="1"/>
-              </w:numPr>
-              <w:rPr>
-                <w:sz w:val="32"/>
-                <w:szCs w:val="32"/>
-              </w:rPr>
-            </w:pPr>
-            <w:r>
-              <w:rPr>
-                <w:sz w:val="32"/>
-                <w:szCs w:val="32"/>
-              </w:rPr>
-              <w:t>Functions</w:t>
-            </w:r>
-          </w:p>
-          <w:p>
-            <w:pPr>
-              <w:pStyle w:val="ListParagraph"/>
-              <w:numPr>
-                <w:ilvl w:val="0"/>
-                <w:numId w:val="1"/>
-              </w:numPr>
-              <w:rPr>
-                <w:sz w:val="32"/>
-                <w:szCs w:val="32"/>
-              </w:rPr>
-            </w:pPr>
-            <w:r>
-              <w:rPr>
-                <w:sz w:val="32"/>
-                <w:szCs w:val="32"/>
-              </w:rPr>
-              <w:t>forms</w:t>
-            </w:r>
+            <w:bookmarkStart w:id="0" w:name="_GoBack"/>
+            <w:bookmarkEnd w:id="0"/>
+          </w:p>
+          <w:p>
+            <w:pPr>
+              <w:pStyle w:val="ListParagraph"/>
+              <w:numPr>
+                <w:ilvl w:val="0"/>
+                <w:numId w:val="1"/>
+              </w:numPr>
+              <w:rPr>
+                <w:sz w:val="32"/>
+                <w:szCs w:val="32"/>
+              </w:rPr>
+            </w:pPr>
+            <w:r>
+              <w:rPr>
+                <w:sz w:val="32"/>
+                <w:szCs w:val="32"/>
+              </w:rPr>
+              <w:t xml:space="preserve">The box model in </w:t>
+            </w:r>
+            <w:proofErr w:type="spellStart"/>
+            <w:r>
+              <w:rPr>
+                <w:sz w:val="32"/>
+                <w:szCs w:val="32"/>
+              </w:rPr>
+              <w:t>css</w:t>
+            </w:r>
+            <w:proofErr w:type="spellEnd"/>
           </w:p>
         </w:tc>
         <w:tc>
@@ -334,21 +410,133 @@
           <w:p>
             <w:pPr>
               <w:pStyle w:val="ListParagraph"/>
-              <w:numPr>
-                <w:ilvl w:val="0"/>
-                <w:numId w:val="1"/>
-              </w:numPr>
-              <w:rPr>
-                <w:sz w:val="32"/>
-                <w:szCs w:val="32"/>
-              </w:rPr>
-            </w:pPr>
-            <w:r>
-              <w:rPr>
-                <w:sz w:val="32"/>
-                <w:szCs w:val="32"/>
-              </w:rPr>
-              <w:t>Goggle navbar</w:t>
+              <w:ind w:left="360"/>
+              <w:rPr>
+                <w:b/>
+                <w:sz w:val="32"/>
+                <w:szCs w:val="32"/>
+              </w:rPr>
+            </w:pPr>
+            <w:r>
+              <w:rPr>
+                <w:b/>
+                <w:sz w:val="32"/>
+                <w:szCs w:val="32"/>
+              </w:rPr>
+              <w:t>Day 3</w:t>
+            </w:r>
+          </w:p>
+          <w:p>
+            <w:pPr>
+              <w:pStyle w:val="ListParagraph"/>
+              <w:ind w:left="360"/>
+              <w:rPr>
+                <w:b/>
+                <w:sz w:val="32"/>
+                <w:szCs w:val="32"/>
+              </w:rPr>
+            </w:pPr>
+          </w:p>
+          <w:p>
+            <w:pPr>
+              <w:pStyle w:val="ListParagraph"/>
+              <w:numPr>
+                <w:ilvl w:val="0"/>
+                <w:numId w:val="1"/>
+              </w:numPr>
+              <w:rPr>
+                <w:sz w:val="32"/>
+                <w:szCs w:val="32"/>
+              </w:rPr>
+            </w:pPr>
+            <w:r>
+              <w:rPr>
+                <w:sz w:val="32"/>
+                <w:szCs w:val="32"/>
+              </w:rPr>
+              <w:t xml:space="preserve">Goggle </w:t>
+            </w:r>
+            <w:proofErr w:type="spellStart"/>
+            <w:r>
+              <w:rPr>
+                <w:sz w:val="32"/>
+                <w:szCs w:val="32"/>
+              </w:rPr>
+              <w:t>navbar</w:t>
+            </w:r>
+            <w:proofErr w:type="spellEnd"/>
+          </w:p>
+          <w:p>
+            <w:pPr>
+              <w:pStyle w:val="ListParagraph"/>
+              <w:numPr>
+                <w:ilvl w:val="0"/>
+                <w:numId w:val="1"/>
+              </w:numPr>
+              <w:rPr>
+                <w:sz w:val="32"/>
+                <w:szCs w:val="32"/>
+              </w:rPr>
+            </w:pPr>
+            <w:r>
+              <w:rPr>
+                <w:sz w:val="32"/>
+                <w:szCs w:val="32"/>
+              </w:rPr>
+              <w:t xml:space="preserve">Automatic </w:t>
+            </w:r>
+            <w:proofErr w:type="spellStart"/>
+            <w:r>
+              <w:rPr>
+                <w:sz w:val="32"/>
+                <w:szCs w:val="32"/>
+              </w:rPr>
+              <w:t>bg</w:t>
+            </w:r>
+            <w:proofErr w:type="spellEnd"/>
+            <w:r>
+              <w:rPr>
+                <w:sz w:val="32"/>
+                <w:szCs w:val="32"/>
+              </w:rPr>
+              <w:t xml:space="preserve"> changer</w:t>
+            </w:r>
+          </w:p>
+          <w:p>
+            <w:pPr>
+              <w:pStyle w:val="ListParagraph"/>
+              <w:numPr>
+                <w:ilvl w:val="0"/>
+                <w:numId w:val="1"/>
+              </w:numPr>
+              <w:rPr>
+                <w:sz w:val="32"/>
+                <w:szCs w:val="32"/>
+              </w:rPr>
+            </w:pPr>
+          </w:p>
+        </w:tc>
+      </w:tr>
+      <w:tr>
+        <w:tc>
+          <w:tcPr>
+            <w:tcW w:w="3324" w:type="dxa"/>
+          </w:tcPr>
+          <w:p>
+            <w:pPr>
+              <w:pStyle w:val="ListParagraph"/>
+              <w:ind w:left="360"/>
+              <w:rPr>
+                <w:sz w:val="32"/>
+                <w:szCs w:val="32"/>
+              </w:rPr>
+            </w:pPr>
+            <w:r>
+              <w:rPr>
+                <w:sz w:val="32"/>
+                <w:szCs w:val="32"/>
+              </w:rPr>
+              <w:t>Day 4</w:t>
             </w:r>
           </w:p>
           <w:p>
@@ -371,26 +559,38 @@
               <w:t>Responsive design</w:t>
             </w:r>
           </w:p>
-          <w:p>
-            <w:pPr>
-              <w:pStyle w:val="ListParagraph"/>
-              <w:numPr>
-                <w:ilvl w:val="0"/>
-                <w:numId w:val="1"/>
-              </w:numPr>
-              <w:rPr>
-                <w:sz w:val="32"/>
-                <w:szCs w:val="32"/>
-              </w:rPr>
-            </w:pPr>
-            <w:r>
-              <w:rPr>
-                <w:sz w:val="32"/>
-                <w:szCs w:val="32"/>
-              </w:rPr>
-              <w:t>Automatic bg changer</w:t>
-            </w:r>
-          </w:p>
+        </w:tc>
+        <w:tc>
+          <w:tcPr>
+            <w:tcW w:w="3220" w:type="dxa"/>
+          </w:tcPr>
+          <w:p>
+            <w:pPr>
+              <w:pStyle w:val="ListParagraph"/>
+              <w:numPr>
+                <w:ilvl w:val="0"/>
+                <w:numId w:val="1"/>
+              </w:numPr>
+              <w:rPr>
+                <w:sz w:val="32"/>
+                <w:szCs w:val="32"/>
+              </w:rPr>
+            </w:pPr>
+            <w:proofErr w:type="spellStart"/>
+            <w:r>
+              <w:rPr>
+                <w:sz w:val="32"/>
+                <w:szCs w:val="32"/>
+              </w:rPr>
+              <w:t>Github</w:t>
+            </w:r>
+            <w:proofErr w:type="spellEnd"/>
+          </w:p>
+        </w:tc>
+        <w:tc>
+          <w:tcPr>
+            <w:tcW w:w="2446" w:type="dxa"/>
+          </w:tcPr>
           <w:p>
             <w:pPr>
               <w:pStyle w:val="ListParagraph"/>
@@ -430,7 +630,7 @@
   <w:abstractNum w:abstractNumId="0">
     <w:nsid w:val="66092DE8"/>
     <w:multiLevelType w:val="hybridMultilevel"/>
-    <w:tmpl w:val="71D2ED78"/>
+    <w:tmpl w:val="C4406C58"/>
     <w:lvl w:ilvl="0" w:tplc="04090001">
       <w:start w:val="1"/>
       <w:numFmt w:val="bullet"/>

</xml_diff>